<commit_message>
Fix small key constructor, fix random? + Begin ProgramGuide
</commit_message>
<xml_diff>
--- a/Reports/Methodical.docx
+++ b/Reports/Methodical.docx
@@ -7900,6 +7900,33 @@
         </w:rPr>
         <w:t>-1</w:t>
       </w:r>
+      <w:r>
+        <w:rPr>
+          <w:rFonts w:ascii="Times New Roman" w:hAnsi="Times New Roman" w:cs="Times New Roman"/>
+          <w:sz w:val="28"/>
+          <w:szCs w:val="28"/>
+        </w:rPr>
+        <w:t xml:space="preserve"> и взаимно простое с </w:t>
+      </w:r>
+      <w:r>
+        <w:rPr>
+          <w:rFonts w:ascii="Times New Roman" w:hAnsi="Times New Roman" w:cs="Times New Roman"/>
+          <w:sz w:val="28"/>
+          <w:szCs w:val="28"/>
+          <w:lang w:val="en-US"/>
+        </w:rPr>
+        <w:t>P</w:t>
+      </w:r>
+      <w:r>
+        <w:rPr>
+          <w:rFonts w:ascii="Times New Roman" w:hAnsi="Times New Roman" w:cs="Times New Roman"/>
+          <w:sz w:val="28"/>
+          <w:szCs w:val="28"/>
+        </w:rPr>
+        <w:t>-1</w:t>
+      </w:r>
+      <w:bookmarkStart w:id="1" w:name="_GoBack"/>
+      <w:bookmarkEnd w:id="1"/>
     </w:p>
     <w:p>
       <w:pPr>
@@ -7909,7 +7936,6 @@
           <w:rFonts w:ascii="Times New Roman" w:hAnsi="Times New Roman" w:cs="Times New Roman"/>
           <w:sz w:val="28"/>
           <w:szCs w:val="28"/>
-          <w:lang w:val="en-US"/>
         </w:rPr>
       </w:pPr>
       <w:r>
@@ -7926,7 +7952,6 @@
           <w:rFonts w:ascii="Times New Roman" w:hAnsi="Times New Roman" w:cs="Times New Roman"/>
           <w:sz w:val="28"/>
           <w:szCs w:val="28"/>
-          <w:lang w:val="en-US"/>
         </w:rPr>
         <w:t xml:space="preserve"> = </w:t>
       </w:r>
@@ -7954,9 +7979,42 @@
           <w:rFonts w:ascii="Times New Roman" w:hAnsi="Times New Roman" w:cs="Times New Roman"/>
           <w:sz w:val="28"/>
           <w:szCs w:val="28"/>
-          <w:lang w:val="en-US"/>
-        </w:rPr>
-        <w:t xml:space="preserve"> mod(P)</w:t>
+        </w:rPr>
+        <w:t xml:space="preserve"> </w:t>
+      </w:r>
+      <w:r>
+        <w:rPr>
+          <w:rFonts w:ascii="Times New Roman" w:hAnsi="Times New Roman" w:cs="Times New Roman"/>
+          <w:sz w:val="28"/>
+          <w:szCs w:val="28"/>
+          <w:lang w:val="en-US"/>
+        </w:rPr>
+        <w:t>mod</w:t>
+      </w:r>
+      <w:r>
+        <w:rPr>
+          <w:rFonts w:ascii="Times New Roman" w:hAnsi="Times New Roman" w:cs="Times New Roman"/>
+          <w:sz w:val="28"/>
+          <w:szCs w:val="28"/>
+        </w:rPr>
+        <w:t>(</w:t>
+      </w:r>
+      <w:r>
+        <w:rPr>
+          <w:rFonts w:ascii="Times New Roman" w:hAnsi="Times New Roman" w:cs="Times New Roman"/>
+          <w:sz w:val="28"/>
+          <w:szCs w:val="28"/>
+          <w:lang w:val="en-US"/>
+        </w:rPr>
+        <w:t>P</w:t>
+      </w:r>
+      <w:r>
+        <w:rPr>
+          <w:rFonts w:ascii="Times New Roman" w:hAnsi="Times New Roman" w:cs="Times New Roman"/>
+          <w:sz w:val="28"/>
+          <w:szCs w:val="28"/>
+        </w:rPr>
+        <w:t>)</w:t>
       </w:r>
     </w:p>
     <w:p>
@@ -12627,7 +12685,6 @@
           <w:rFonts w:ascii="Times New Roman" w:hAnsi="Times New Roman" w:cs="Times New Roman"/>
           <w:sz w:val="28"/>
           <w:szCs w:val="28"/>
-          <w:lang w:val="en-US"/>
         </w:rPr>
       </w:pPr>
       <w:r>
@@ -12635,7 +12692,6 @@
           <w:rFonts w:ascii="Times New Roman" w:hAnsi="Times New Roman" w:cs="Times New Roman"/>
           <w:sz w:val="28"/>
           <w:szCs w:val="28"/>
-          <w:lang w:val="en-US"/>
         </w:rPr>
         <w:t xml:space="preserve">(9*(1/9) ) </w:t>
       </w:r>
@@ -12653,7 +12709,6 @@
           <w:rFonts w:ascii="Times New Roman" w:hAnsi="Times New Roman" w:cs="Times New Roman"/>
           <w:sz w:val="28"/>
           <w:szCs w:val="28"/>
-          <w:lang w:val="en-US"/>
         </w:rPr>
         <w:t>(7) = 1 = (9*</w:t>
       </w:r>
@@ -12671,7 +12726,6 @@
           <w:rFonts w:ascii="Times New Roman" w:hAnsi="Times New Roman" w:cs="Times New Roman"/>
           <w:sz w:val="28"/>
           <w:szCs w:val="28"/>
-          <w:lang w:val="en-US"/>
         </w:rPr>
         <w:t>)</w:t>
       </w:r>
@@ -12689,7 +12743,6 @@
           <w:rFonts w:ascii="Times New Roman" w:hAnsi="Times New Roman" w:cs="Times New Roman"/>
           <w:sz w:val="28"/>
           <w:szCs w:val="28"/>
-          <w:lang w:val="en-US"/>
         </w:rPr>
         <w:t xml:space="preserve">(7) = (9*4) </w:t>
       </w:r>
@@ -12707,7 +12760,6 @@
           <w:rFonts w:ascii="Times New Roman" w:hAnsi="Times New Roman" w:cs="Times New Roman"/>
           <w:sz w:val="28"/>
           <w:szCs w:val="28"/>
-          <w:lang w:val="en-US"/>
         </w:rPr>
         <w:t xml:space="preserve">(7) = (36) </w:t>
       </w:r>
@@ -12725,7 +12777,6 @@
           <w:rFonts w:ascii="Times New Roman" w:hAnsi="Times New Roman" w:cs="Times New Roman"/>
           <w:sz w:val="28"/>
           <w:szCs w:val="28"/>
-          <w:lang w:val="en-US"/>
         </w:rPr>
         <w:t xml:space="preserve">(7) = 1. </w:t>
       </w:r>
@@ -13325,8 +13376,6 @@
         </w:rPr>
         <w:t>е</w:t>
       </w:r>
-      <w:bookmarkStart w:id="1" w:name="_GoBack"/>
-      <w:bookmarkEnd w:id="1"/>
       <w:r>
         <w:rPr>
           <w:rFonts w:ascii="Times New Roman" w:hAnsi="Times New Roman" w:cs="Times New Roman"/>

</xml_diff>

<commit_message>
Decorade changes in Reports=.
</commit_message>
<xml_diff>
--- a/Reports/Methodical.docx
+++ b/Reports/Methodical.docx
@@ -17,23 +17,7 @@
           <w:sz w:val="32"/>
           <w:szCs w:val="32"/>
         </w:rPr>
-        <w:t>Г</w:t>
-      </w:r>
-      <w:r>
-        <w:rPr>
-          <w:rFonts w:ascii="Arial" w:hAnsi="Arial" w:cs="Arial"/>
-          <w:sz w:val="32"/>
-          <w:szCs w:val="32"/>
-        </w:rPr>
-        <w:t>айд, тутор,</w:t>
-      </w:r>
-      <w:r>
-        <w:rPr>
-          <w:rFonts w:ascii="Arial" w:hAnsi="Arial" w:cs="Arial"/>
-          <w:sz w:val="32"/>
-          <w:szCs w:val="32"/>
-        </w:rPr>
-        <w:t xml:space="preserve"> о</w:t>
+        <w:t>О</w:t>
       </w:r>
       <w:r>
         <w:rPr>
@@ -790,34 +774,25 @@
           <w:szCs w:val="28"/>
           <w:lang w:val="en-US"/>
         </w:rPr>
-        <w:t xml:space="preserve"> = </w:t>
-      </w:r>
-      <w:r>
-        <w:rPr>
-          <w:rFonts w:ascii="Times New Roman" w:hAnsi="Times New Roman" w:cs="Times New Roman"/>
-          <w:sz w:val="28"/>
-          <w:szCs w:val="28"/>
-          <w:lang w:val="en-US"/>
-        </w:rPr>
-        <w:t>3</w:t>
-      </w:r>
-      <w:r>
-        <w:rPr>
-          <w:rFonts w:ascii="Times New Roman" w:hAnsi="Times New Roman" w:cs="Times New Roman"/>
-          <w:sz w:val="28"/>
-          <w:szCs w:val="28"/>
-          <w:lang w:val="en-US"/>
-        </w:rPr>
-        <w:t xml:space="preserve"> </w:t>
-      </w:r>
-      <w:r>
-        <w:rPr>
-          <w:rFonts w:ascii="Times New Roman" w:hAnsi="Times New Roman" w:cs="Times New Roman"/>
-          <w:sz w:val="28"/>
-          <w:szCs w:val="28"/>
-          <w:lang w:val="en-US"/>
-        </w:rPr>
-        <w:t>mod(7)</w:t>
+        <w:t xml:space="preserve"> = 3 </w:t>
+      </w:r>
+      <w:r>
+        <w:rPr>
+          <w:rFonts w:ascii="Times New Roman" w:hAnsi="Times New Roman" w:cs="Times New Roman"/>
+          <w:sz w:val="28"/>
+          <w:szCs w:val="28"/>
+          <w:lang w:val="en-US"/>
+        </w:rPr>
+        <w:t>mod</w:t>
+      </w:r>
+      <w:r>
+        <w:rPr>
+          <w:rFonts w:ascii="Times New Roman" w:hAnsi="Times New Roman" w:cs="Times New Roman"/>
+          <w:sz w:val="28"/>
+          <w:szCs w:val="28"/>
+          <w:lang w:val="en-US"/>
+        </w:rPr>
+        <w:t>(7)</w:t>
       </w:r>
       <w:r>
         <w:rPr>
@@ -845,34 +820,25 @@
           <w:szCs w:val="28"/>
           <w:lang w:val="en-US"/>
         </w:rPr>
-        <w:t xml:space="preserve"> = </w:t>
-      </w:r>
-      <w:r>
-        <w:rPr>
-          <w:rFonts w:ascii="Times New Roman" w:hAnsi="Times New Roman" w:cs="Times New Roman"/>
-          <w:sz w:val="28"/>
-          <w:szCs w:val="28"/>
-          <w:lang w:val="en-US"/>
-        </w:rPr>
-        <w:t>4</w:t>
-      </w:r>
-      <w:r>
-        <w:rPr>
-          <w:rFonts w:ascii="Times New Roman" w:hAnsi="Times New Roman" w:cs="Times New Roman"/>
-          <w:sz w:val="28"/>
-          <w:szCs w:val="28"/>
-          <w:lang w:val="en-US"/>
-        </w:rPr>
-        <w:t xml:space="preserve"> </w:t>
-      </w:r>
-      <w:r>
-        <w:rPr>
-          <w:rFonts w:ascii="Times New Roman" w:hAnsi="Times New Roman" w:cs="Times New Roman"/>
-          <w:sz w:val="28"/>
-          <w:szCs w:val="28"/>
-          <w:lang w:val="en-US"/>
-        </w:rPr>
-        <w:t>mod(7)</w:t>
+        <w:t xml:space="preserve"> = 4 </w:t>
+      </w:r>
+      <w:r>
+        <w:rPr>
+          <w:rFonts w:ascii="Times New Roman" w:hAnsi="Times New Roman" w:cs="Times New Roman"/>
+          <w:sz w:val="28"/>
+          <w:szCs w:val="28"/>
+          <w:lang w:val="en-US"/>
+        </w:rPr>
+        <w:t>mod</w:t>
+      </w:r>
+      <w:r>
+        <w:rPr>
+          <w:rFonts w:ascii="Times New Roman" w:hAnsi="Times New Roman" w:cs="Times New Roman"/>
+          <w:sz w:val="28"/>
+          <w:szCs w:val="28"/>
+          <w:lang w:val="en-US"/>
+        </w:rPr>
+        <w:t>(7)</w:t>
       </w:r>
     </w:p>
     <w:p>
@@ -912,34 +878,25 @@
           <w:szCs w:val="28"/>
           <w:lang w:val="en-US"/>
         </w:rPr>
-        <w:t xml:space="preserve"> = </w:t>
-      </w:r>
-      <w:r>
-        <w:rPr>
-          <w:rFonts w:ascii="Times New Roman" w:hAnsi="Times New Roman" w:cs="Times New Roman"/>
-          <w:sz w:val="28"/>
-          <w:szCs w:val="28"/>
-          <w:lang w:val="en-US"/>
-        </w:rPr>
-        <w:t>2</w:t>
-      </w:r>
-      <w:r>
-        <w:rPr>
-          <w:rFonts w:ascii="Times New Roman" w:hAnsi="Times New Roman" w:cs="Times New Roman"/>
-          <w:sz w:val="28"/>
-          <w:szCs w:val="28"/>
-          <w:lang w:val="en-US"/>
-        </w:rPr>
-        <w:t xml:space="preserve"> </w:t>
-      </w:r>
-      <w:r>
-        <w:rPr>
-          <w:rFonts w:ascii="Times New Roman" w:hAnsi="Times New Roman" w:cs="Times New Roman"/>
-          <w:sz w:val="28"/>
-          <w:szCs w:val="28"/>
-          <w:lang w:val="en-US"/>
-        </w:rPr>
-        <w:t>mod(7)</w:t>
+        <w:t xml:space="preserve"> = 2 </w:t>
+      </w:r>
+      <w:r>
+        <w:rPr>
+          <w:rFonts w:ascii="Times New Roman" w:hAnsi="Times New Roman" w:cs="Times New Roman"/>
+          <w:sz w:val="28"/>
+          <w:szCs w:val="28"/>
+          <w:lang w:val="en-US"/>
+        </w:rPr>
+        <w:t>mod</w:t>
+      </w:r>
+      <w:r>
+        <w:rPr>
+          <w:rFonts w:ascii="Times New Roman" w:hAnsi="Times New Roman" w:cs="Times New Roman"/>
+          <w:sz w:val="28"/>
+          <w:szCs w:val="28"/>
+          <w:lang w:val="en-US"/>
+        </w:rPr>
+        <w:t>(7)</w:t>
       </w:r>
       <w:r>
         <w:rPr>
@@ -967,34 +924,25 @@
           <w:szCs w:val="28"/>
           <w:lang w:val="en-US"/>
         </w:rPr>
-        <w:t xml:space="preserve"> = </w:t>
-      </w:r>
-      <w:r>
-        <w:rPr>
-          <w:rFonts w:ascii="Times New Roman" w:hAnsi="Times New Roman" w:cs="Times New Roman"/>
-          <w:sz w:val="28"/>
-          <w:szCs w:val="28"/>
-          <w:lang w:val="en-US"/>
-        </w:rPr>
-        <w:t>5</w:t>
-      </w:r>
-      <w:r>
-        <w:rPr>
-          <w:rFonts w:ascii="Times New Roman" w:hAnsi="Times New Roman" w:cs="Times New Roman"/>
-          <w:sz w:val="28"/>
-          <w:szCs w:val="28"/>
-          <w:lang w:val="en-US"/>
-        </w:rPr>
-        <w:t xml:space="preserve"> </w:t>
-      </w:r>
-      <w:r>
-        <w:rPr>
-          <w:rFonts w:ascii="Times New Roman" w:hAnsi="Times New Roman" w:cs="Times New Roman"/>
-          <w:sz w:val="28"/>
-          <w:szCs w:val="28"/>
-          <w:lang w:val="en-US"/>
-        </w:rPr>
-        <w:t>mod(7)</w:t>
+        <w:t xml:space="preserve"> = 5 </w:t>
+      </w:r>
+      <w:r>
+        <w:rPr>
+          <w:rFonts w:ascii="Times New Roman" w:hAnsi="Times New Roman" w:cs="Times New Roman"/>
+          <w:sz w:val="28"/>
+          <w:szCs w:val="28"/>
+          <w:lang w:val="en-US"/>
+        </w:rPr>
+        <w:t>mod</w:t>
+      </w:r>
+      <w:r>
+        <w:rPr>
+          <w:rFonts w:ascii="Times New Roman" w:hAnsi="Times New Roman" w:cs="Times New Roman"/>
+          <w:sz w:val="28"/>
+          <w:szCs w:val="28"/>
+          <w:lang w:val="en-US"/>
+        </w:rPr>
+        <w:t>(7)</w:t>
       </w:r>
     </w:p>
     <w:p>
@@ -7925,8 +7873,6 @@
         </w:rPr>
         <w:t>-1</w:t>
       </w:r>
-      <w:bookmarkStart w:id="1" w:name="_GoBack"/>
-      <w:bookmarkEnd w:id="1"/>
     </w:p>
     <w:p>
       <w:pPr>
@@ -14177,6 +14123,7 @@
           <w:rFonts w:ascii="Times New Roman" w:hAnsi="Times New Roman" w:cs="Times New Roman"/>
           <w:sz w:val="28"/>
           <w:szCs w:val="28"/>
+          <w:lang w:val="en-US"/>
         </w:rPr>
       </w:pPr>
       <w:r>
@@ -14184,161 +14131,18 @@
           <w:rFonts w:ascii="Times New Roman" w:hAnsi="Times New Roman" w:cs="Times New Roman"/>
           <w:sz w:val="28"/>
           <w:szCs w:val="28"/>
-        </w:rPr>
-        <w:t xml:space="preserve">3) </w:t>
-      </w:r>
-      <w:r>
-        <w:rPr>
-          <w:rFonts w:ascii="Times New Roman" w:hAnsi="Times New Roman" w:cs="Times New Roman"/>
-          <w:sz w:val="28"/>
-          <w:szCs w:val="28"/>
-          <w:lang w:val="en-US"/>
-        </w:rPr>
-        <w:t>AES</w:t>
-      </w:r>
-      <w:r>
-        <w:rPr>
-          <w:rFonts w:ascii="Times New Roman" w:hAnsi="Times New Roman" w:cs="Times New Roman"/>
-          <w:sz w:val="28"/>
-          <w:szCs w:val="28"/>
-        </w:rPr>
-        <w:t xml:space="preserve">-256 на </w:t>
-      </w:r>
-      <w:r>
-        <w:rPr>
-          <w:rFonts w:ascii="Times New Roman" w:hAnsi="Times New Roman" w:cs="Times New Roman"/>
-          <w:sz w:val="28"/>
-          <w:szCs w:val="28"/>
-          <w:lang w:val="en-US"/>
-        </w:rPr>
-        <w:t>Java</w:t>
-      </w:r>
-      <w:r>
-        <w:rPr>
-          <w:rFonts w:ascii="Times New Roman" w:hAnsi="Times New Roman" w:cs="Times New Roman"/>
-          <w:sz w:val="28"/>
-          <w:szCs w:val="28"/>
-        </w:rPr>
-        <w:t xml:space="preserve"> // </w:t>
-      </w:r>
-      <w:r>
-        <w:rPr>
-          <w:rFonts w:ascii="Times New Roman" w:hAnsi="Times New Roman" w:cs="Times New Roman"/>
-          <w:sz w:val="28"/>
-          <w:szCs w:val="28"/>
-          <w:lang w:val="en-US"/>
-        </w:rPr>
-        <w:t>habr</w:t>
-      </w:r>
-      <w:r>
-        <w:rPr>
-          <w:rFonts w:ascii="Times New Roman" w:hAnsi="Times New Roman" w:cs="Times New Roman"/>
-          <w:sz w:val="28"/>
-          <w:szCs w:val="28"/>
-        </w:rPr>
-        <w:t xml:space="preserve"> </w:t>
-      </w:r>
-      <w:r>
-        <w:rPr>
-          <w:rFonts w:ascii="Times New Roman" w:hAnsi="Times New Roman" w:cs="Times New Roman"/>
-          <w:sz w:val="28"/>
-          <w:szCs w:val="28"/>
-          <w:lang w:val="en-US"/>
-        </w:rPr>
-        <w:t>URL</w:t>
-      </w:r>
-      <w:r>
-        <w:rPr>
-          <w:rFonts w:ascii="Times New Roman" w:hAnsi="Times New Roman" w:cs="Times New Roman"/>
-          <w:sz w:val="28"/>
-          <w:szCs w:val="28"/>
-        </w:rPr>
-        <w:t xml:space="preserve">: </w:t>
-      </w:r>
-      <w:r>
-        <w:rPr>
-          <w:rFonts w:ascii="Times New Roman" w:hAnsi="Times New Roman" w:cs="Times New Roman"/>
-          <w:sz w:val="28"/>
-          <w:szCs w:val="28"/>
-          <w:lang w:val="en-US"/>
-        </w:rPr>
-        <w:t>https</w:t>
-      </w:r>
-      <w:r>
-        <w:rPr>
-          <w:rFonts w:ascii="Times New Roman" w:hAnsi="Times New Roman" w:cs="Times New Roman"/>
-          <w:sz w:val="28"/>
-          <w:szCs w:val="28"/>
-        </w:rPr>
-        <w:t>://</w:t>
-      </w:r>
-      <w:r>
-        <w:rPr>
-          <w:rFonts w:ascii="Times New Roman" w:hAnsi="Times New Roman" w:cs="Times New Roman"/>
-          <w:sz w:val="28"/>
-          <w:szCs w:val="28"/>
-          <w:lang w:val="en-US"/>
-        </w:rPr>
-        <w:t>habr</w:t>
-      </w:r>
-      <w:r>
-        <w:rPr>
-          <w:rFonts w:ascii="Times New Roman" w:hAnsi="Times New Roman" w:cs="Times New Roman"/>
-          <w:sz w:val="28"/>
-          <w:szCs w:val="28"/>
-        </w:rPr>
-        <w:t>.</w:t>
-      </w:r>
-      <w:r>
-        <w:rPr>
-          <w:rFonts w:ascii="Times New Roman" w:hAnsi="Times New Roman" w:cs="Times New Roman"/>
-          <w:sz w:val="28"/>
-          <w:szCs w:val="28"/>
-          <w:lang w:val="en-US"/>
-        </w:rPr>
-        <w:t>com</w:t>
-      </w:r>
-      <w:r>
-        <w:rPr>
-          <w:rFonts w:ascii="Times New Roman" w:hAnsi="Times New Roman" w:cs="Times New Roman"/>
-          <w:sz w:val="28"/>
-          <w:szCs w:val="28"/>
-        </w:rPr>
-        <w:t>/</w:t>
-      </w:r>
-      <w:r>
-        <w:rPr>
-          <w:rFonts w:ascii="Times New Roman" w:hAnsi="Times New Roman" w:cs="Times New Roman"/>
-          <w:sz w:val="28"/>
-          <w:szCs w:val="28"/>
-          <w:lang w:val="en-US"/>
-        </w:rPr>
-        <w:t>ru</w:t>
-      </w:r>
-      <w:r>
-        <w:rPr>
-          <w:rFonts w:ascii="Times New Roman" w:hAnsi="Times New Roman" w:cs="Times New Roman"/>
-          <w:sz w:val="28"/>
-          <w:szCs w:val="28"/>
-        </w:rPr>
-        <w:t>/</w:t>
-      </w:r>
-      <w:r>
-        <w:rPr>
-          <w:rFonts w:ascii="Times New Roman" w:hAnsi="Times New Roman" w:cs="Times New Roman"/>
-          <w:sz w:val="28"/>
-          <w:szCs w:val="28"/>
-          <w:lang w:val="en-US"/>
-        </w:rPr>
-        <w:t>post</w:t>
-      </w:r>
-      <w:r>
-        <w:rPr>
-          <w:rFonts w:ascii="Times New Roman" w:hAnsi="Times New Roman" w:cs="Times New Roman"/>
-          <w:sz w:val="28"/>
-          <w:szCs w:val="28"/>
-        </w:rPr>
-        <w:t>/444764/ (дата обращения: 30.04.2020).</w:t>
+          <w:lang w:val="en-US"/>
+        </w:rPr>
+        <w:t>3</w:t>
+      </w:r>
+      <w:r>
+        <w:rPr>
+          <w:rFonts w:ascii="Times New Roman" w:hAnsi="Times New Roman" w:cs="Times New Roman"/>
+          <w:sz w:val="28"/>
+          <w:szCs w:val="28"/>
+          <w:lang w:val="en-US"/>
+        </w:rPr>
+        <w:t>) TAHER ELGAMAL A Public Key Cryptosystem and a Signature Scheme Based on Discrete Logarithms // IEEE TRANSACTIONS ON INFORMATION THEORY. - JULY 1985. - №4.</w:t>
       </w:r>
     </w:p>
     <w:p>
@@ -14359,7 +14163,16 @@
           <w:szCs w:val="28"/>
           <w:lang w:val="en-US"/>
         </w:rPr>
-        <w:t>4) TAHER ELGAMAL A Public Key Cryptosystem and a Signature Scheme Based on Discrete Logarithms // IEEE TRANSACTIONS ON INFORMATION THEORY. - JULY 1985. - №4.</w:t>
+        <w:t>4</w:t>
+      </w:r>
+      <w:r>
+        <w:rPr>
+          <w:rFonts w:ascii="Times New Roman" w:hAnsi="Times New Roman" w:cs="Times New Roman"/>
+          <w:sz w:val="28"/>
+          <w:szCs w:val="28"/>
+          <w:lang w:val="en-US"/>
+        </w:rPr>
+        <w:t>) Rabin M. O. Probabilistic algorithm for testing primality // JOURNAL OF NUMBER THEORY . - 1980. - №12. - С. 128-138.</w:t>
       </w:r>
     </w:p>
     <w:p>
@@ -14380,28 +14193,18 @@
           <w:szCs w:val="28"/>
           <w:lang w:val="en-US"/>
         </w:rPr>
-        <w:t>5) Rabin M. O. Probabilistic algorithm for testing primality // JOURNAL OF NUMBER THEORY . - 1980. - №12. - С. 128-138.</w:t>
-      </w:r>
-    </w:p>
-    <w:p>
-      <w:pPr>
-        <w:spacing w:line="360" w:lineRule="auto"/>
-        <w:jc w:val="both"/>
-        <w:rPr>
-          <w:rFonts w:ascii="Times New Roman" w:hAnsi="Times New Roman" w:cs="Times New Roman"/>
-          <w:sz w:val="28"/>
-          <w:szCs w:val="28"/>
-          <w:lang w:val="en-US"/>
-        </w:rPr>
-      </w:pPr>
-      <w:r>
-        <w:rPr>
-          <w:rFonts w:ascii="Times New Roman" w:hAnsi="Times New Roman" w:cs="Times New Roman"/>
-          <w:sz w:val="28"/>
-          <w:szCs w:val="28"/>
-          <w:lang w:val="en-US"/>
-        </w:rPr>
-        <w:t>6) Lee C. H., Lee P. J A Key Recovery Attack on Discrete Log-based Schemes Using a Prime Order Subgroup</w:t>
+        <w:t>5</w:t>
+      </w:r>
+      <w:bookmarkStart w:id="1" w:name="_GoBack"/>
+      <w:bookmarkEnd w:id="1"/>
+      <w:r>
+        <w:rPr>
+          <w:rFonts w:ascii="Times New Roman" w:hAnsi="Times New Roman" w:cs="Times New Roman"/>
+          <w:sz w:val="28"/>
+          <w:szCs w:val="28"/>
+          <w:lang w:val="en-US"/>
+        </w:rPr>
+        <w:t>) Lee C. H., Lee P. J A Key Recovery Attack on Discrete Log-based Schemes Using a Prime Order Subgroup</w:t>
       </w:r>
     </w:p>
     <w:p>

</xml_diff>